<commit_message>
Fix some bug in implied volatility
</commit_message>
<xml_diff>
--- a/report/Assignment3 Report.docx
+++ b/report/Assignment3 Report.docx
@@ -41,6 +41,84 @@
       </w:r>
     </w:p>
     <w:p>
+      <w:r>
+        <w:t>Our pro</w:t>
+      </w:r>
+      <w:r>
+        <w:t xml:space="preserve">gram is a </w:t>
+      </w:r>
+      <w:r>
+        <w:t>web-</w:t>
+      </w:r>
+      <w:r>
+        <w:t>based</w:t>
+      </w:r>
+      <w:r>
+        <w:t xml:space="preserve"> option calculator, </w:t>
+      </w:r>
+    </w:p>
+    <w:p>
+      <w:pPr>
+        <w:keepNext/>
+      </w:pPr>
+      <w:r>
+        <w:drawing>
+          <wp:inline distT="0" distB="0" distL="0" distR="0" wp14:anchorId="29BCD376" wp14:editId="782CFED3">
+            <wp:extent cx="2780665" cy="2298931"/>
+            <wp:effectExtent l="0" t="0" r="0" b="0"/>
+            <wp:docPr id="1" name="Picture 1"/>
+            <wp:cNvGraphicFramePr>
+              <a:graphicFrameLocks xmlns:a="http://schemas.openxmlformats.org/drawingml/2006/main" noChangeAspect="1"/>
+            </wp:cNvGraphicFramePr>
+            <a:graphic xmlns:a="http://schemas.openxmlformats.org/drawingml/2006/main">
+              <a:graphicData uri="http://schemas.openxmlformats.org/drawingml/2006/picture">
+                <pic:pic xmlns:pic="http://schemas.openxmlformats.org/drawingml/2006/picture">
+                  <pic:nvPicPr>
+                    <pic:cNvPr id="1" name=""/>
+                    <pic:cNvPicPr/>
+                  </pic:nvPicPr>
+                  <pic:blipFill>
+                    <a:blip r:embed="rId6"/>
+                    <a:stretch>
+                      <a:fillRect/>
+                    </a:stretch>
+                  </pic:blipFill>
+                  <pic:spPr>
+                    <a:xfrm>
+                      <a:off x="0" y="0"/>
+                      <a:ext cx="2800481" cy="2315314"/>
+                    </a:xfrm>
+                    <a:prstGeom prst="rect">
+                      <a:avLst/>
+                    </a:prstGeom>
+                  </pic:spPr>
+                </pic:pic>
+              </a:graphicData>
+            </a:graphic>
+          </wp:inline>
+        </w:drawing>
+      </w:r>
+    </w:p>
+    <w:p>
+      <w:pPr>
+        <w:pStyle w:val="Caption"/>
+      </w:pPr>
+      <w:r>
+        <w:t xml:space="preserve">Figure </w:t>
+      </w:r>
+      <w:fldSimple w:instr=" SEQ Figure \* ARABIC ">
+        <w:r>
+          <w:rPr>
+            <w:noProof/>
+          </w:rPr>
+          <w:t>1</w:t>
+        </w:r>
+      </w:fldSimple>
+      <w:r>
+        <w:t xml:space="preserve"> Index</w:t>
+      </w:r>
+    </w:p>
+    <w:p>
       <w:pPr>
         <w:pStyle w:val="Heading1"/>
       </w:pPr>
@@ -54,14 +132,6 @@
       </w:pPr>
       <w:r>
         <w:t>European call/put option (Black-Scholes Formulas)</w:t>
-      </w:r>
-    </w:p>
-    <w:p>
-      <w:pPr>
-        <w:pStyle w:val="Heading2"/>
-      </w:pPr>
-      <w:r>
-        <w:t>American call/put option (Binomial Tree method)</w:t>
       </w:r>
     </w:p>
     <w:p>
@@ -122,6 +192,19 @@
       <w:r>
         <w:t>)</w:t>
       </w:r>
+      <w:r>
+        <w:t xml:space="preserve"> </w:t>
+      </w:r>
+    </w:p>
+    <w:p>
+      <w:pPr>
+        <w:pStyle w:val="Heading2"/>
+      </w:pPr>
+      <w:r>
+        <w:t>American call/put option (Binomial Tree method)</w:t>
+      </w:r>
+      <w:bookmarkStart w:id="0" w:name="_GoBack"/>
+      <w:bookmarkEnd w:id="0"/>
     </w:p>
     <w:p>
       <w:pPr>
@@ -136,8 +219,6 @@
         </w:rPr>
         <w:t>Extensions</w:t>
       </w:r>
-      <w:bookmarkStart w:id="0" w:name="_GoBack"/>
-      <w:bookmarkEnd w:id="0"/>
     </w:p>
     <w:sectPr>
       <w:pgSz w:w="11900" w:h="16840"/>
@@ -903,6 +984,25 @@
       <w:szCs w:val="22"/>
     </w:rPr>
   </w:style>
+  <w:style w:type="paragraph" w:styleId="Caption">
+    <w:name w:val="caption"/>
+    <w:basedOn w:val="Normal"/>
+    <w:next w:val="Normal"/>
+    <w:uiPriority w:val="35"/>
+    <w:unhideWhenUsed/>
+    <w:qFormat/>
+    <w:rsid w:val="00C4196B"/>
+    <w:pPr>
+      <w:spacing w:after="200"/>
+    </w:pPr>
+    <w:rPr>
+      <w:i/>
+      <w:iCs/>
+      <w:color w:val="44546A" w:themeColor="text2"/>
+      <w:sz w:val="18"/>
+      <w:szCs w:val="18"/>
+    </w:rPr>
+  </w:style>
 </w:styles>
 </file>
 
@@ -1165,4 +1265,16 @@
     </a:ext>
   </a:extLst>
 </a:theme>
+</file>
+
+<file path=customXml/item1.xml><?xml version="1.0" encoding="utf-8"?>
+<b:Sources xmlns:b="http://schemas.openxmlformats.org/officeDocument/2006/bibliography" xmlns="http://schemas.openxmlformats.org/officeDocument/2006/bibliography" SelectedStyle="/IEEE2006OfficeOnline.xsl" StyleName="IEEE"/>
+</file>
+
+<file path=customXml/itemProps1.xml><?xml version="1.0" encoding="utf-8"?>
+<ds:datastoreItem xmlns:ds="http://schemas.openxmlformats.org/officeDocument/2006/customXml" ds:itemID="{5681AB05-D3C5-C54E-8066-D6C8BD56DE11}">
+  <ds:schemaRefs>
+    <ds:schemaRef ds:uri="http://schemas.openxmlformats.org/officeDocument/2006/bibliography"/>
+  </ds:schemaRefs>
+</ds:datastoreItem>
 </file>
</xml_diff>

<commit_message>
Update some formats Add one report sample
</commit_message>
<xml_diff>
--- a/report/Assignment3 Report.docx
+++ b/report/Assignment3 Report.docx
@@ -15,10 +15,34 @@
         <w:pStyle w:val="Subtitle"/>
       </w:pPr>
       <w:r>
-        <w:t xml:space="preserve">Group12 Li Daina (), Hu Hao (), </w:t>
-      </w:r>
-      <w:r>
-        <w:t>Wang Youan (3035237236)</w:t>
+        <w:t xml:space="preserve">Group12 Li </w:t>
+      </w:r>
+      <w:proofErr w:type="spellStart"/>
+      <w:r>
+        <w:t>Daina</w:t>
+      </w:r>
+      <w:proofErr w:type="spellEnd"/>
+      <w:r>
+        <w:t xml:space="preserve"> (), Hu </w:t>
+      </w:r>
+      <w:proofErr w:type="spellStart"/>
+      <w:r>
+        <w:t>Hao</w:t>
+      </w:r>
+      <w:proofErr w:type="spellEnd"/>
+      <w:r>
+        <w:t xml:space="preserve"> (), </w:t>
+      </w:r>
+      <w:r>
+        <w:t xml:space="preserve">Wang </w:t>
+      </w:r>
+      <w:proofErr w:type="spellStart"/>
+      <w:r>
+        <w:t>Youan</w:t>
+      </w:r>
+      <w:proofErr w:type="spellEnd"/>
+      <w:r>
+        <w:t xml:space="preserve"> (3035237236)</w:t>
       </w:r>
     </w:p>
     <w:p>
@@ -31,6 +55,80 @@
     </w:p>
     <w:p>
       <w:pPr>
+        <w:pStyle w:val="ListParagraph"/>
+        <w:numPr>
+          <w:ilvl w:val="0"/>
+          <w:numId w:val="3"/>
+        </w:numPr>
+      </w:pPr>
+      <w:r>
+        <w:t xml:space="preserve">Wang </w:t>
+      </w:r>
+      <w:proofErr w:type="spellStart"/>
+      <w:r>
+        <w:t>Youan</w:t>
+      </w:r>
+      <w:proofErr w:type="spellEnd"/>
+      <w:r>
+        <w:t xml:space="preserve">: Merge Code, Implement of Arithmetic Mean basket call/put options calculator and </w:t>
+      </w:r>
+      <w:r>
+        <w:t>Black-Scholes Formulas for European call/put options.</w:t>
+      </w:r>
+    </w:p>
+    <w:p>
+      <w:pPr>
+        <w:pStyle w:val="ListParagraph"/>
+        <w:numPr>
+          <w:ilvl w:val="0"/>
+          <w:numId w:val="3"/>
+        </w:numPr>
+      </w:pPr>
+      <w:r>
+        <w:t xml:space="preserve">Hu </w:t>
+      </w:r>
+      <w:proofErr w:type="spellStart"/>
+      <w:r>
+        <w:t>Hao</w:t>
+      </w:r>
+      <w:proofErr w:type="spellEnd"/>
+      <w:r>
+        <w:t xml:space="preserve">: Implement of </w:t>
+      </w:r>
+      <w:r>
+        <w:t>closed-form formulas for geometric Asian call/put options and ge</w:t>
+      </w:r>
+      <w:r>
+        <w:t>ometric basket call/put options, and Binomial Tree method for American call/put options.</w:t>
+      </w:r>
+    </w:p>
+    <w:p>
+      <w:pPr>
+        <w:pStyle w:val="ListParagraph"/>
+        <w:numPr>
+          <w:ilvl w:val="0"/>
+          <w:numId w:val="3"/>
+        </w:numPr>
+      </w:pPr>
+      <w:r>
+        <w:t xml:space="preserve">Li </w:t>
+      </w:r>
+      <w:proofErr w:type="spellStart"/>
+      <w:r>
+        <w:t>Daina</w:t>
+      </w:r>
+      <w:proofErr w:type="spellEnd"/>
+      <w:r>
+        <w:t>: Implement of implied volatility calculations and arithmetic Asian call/put options</w:t>
+      </w:r>
+    </w:p>
+    <w:p>
+      <w:pPr>
+        <w:ind w:left="720"/>
+      </w:pPr>
+    </w:p>
+    <w:p>
+      <w:pPr>
         <w:pStyle w:val="Heading1"/>
       </w:pPr>
       <w:r>
@@ -42,31 +140,19 @@
     </w:p>
     <w:p>
       <w:r>
-        <w:t>Our pro</w:t>
-      </w:r>
-      <w:r>
-        <w:t xml:space="preserve">gram is a </w:t>
-      </w:r>
-      <w:r>
-        <w:t>web-</w:t>
-      </w:r>
-      <w:r>
-        <w:t>based</w:t>
-      </w:r>
-      <w:r>
-        <w:t xml:space="preserve"> option calculator, </w:t>
-      </w:r>
-    </w:p>
-    <w:p>
-      <w:pPr>
-        <w:keepNext/>
-      </w:pPr>
-      <w:r>
         <w:drawing>
-          <wp:inline distT="0" distB="0" distL="0" distR="0" wp14:anchorId="29BCD376" wp14:editId="782CFED3">
-            <wp:extent cx="2780665" cy="2298931"/>
-            <wp:effectExtent l="0" t="0" r="0" b="0"/>
-            <wp:docPr id="1" name="Picture 1"/>
+          <wp:anchor distT="0" distB="0" distL="114300" distR="114300" simplePos="0" relativeHeight="251658240" behindDoc="0" locked="0" layoutInCell="1" allowOverlap="1" wp14:anchorId="4A75F85C" wp14:editId="35BB8872">
+            <wp:simplePos x="0" y="0"/>
+            <wp:positionH relativeFrom="margin">
+              <wp:posOffset>3361055</wp:posOffset>
+            </wp:positionH>
+            <wp:positionV relativeFrom="margin">
+              <wp:posOffset>2972435</wp:posOffset>
+            </wp:positionV>
+            <wp:extent cx="2763520" cy="2174240"/>
+            <wp:effectExtent l="0" t="0" r="5080" b="0"/>
+            <wp:wrapSquare wrapText="bothSides"/>
+            <wp:docPr id="4" name="Picture 4"/>
             <wp:cNvGraphicFramePr>
               <a:graphicFrameLocks xmlns:a="http://schemas.openxmlformats.org/drawingml/2006/main" noChangeAspect="1"/>
             </wp:cNvGraphicFramePr>
@@ -78,7 +164,13 @@
                     <pic:cNvPicPr/>
                   </pic:nvPicPr>
                   <pic:blipFill>
-                    <a:blip r:embed="rId6"/>
+                    <a:blip r:embed="rId8">
+                      <a:extLst>
+                        <a:ext uri="{28A0092B-C50C-407E-A947-70E740481C1C}">
+                          <a14:useLocalDpi xmlns:a14="http://schemas.microsoft.com/office/drawing/2010/main" val="0"/>
+                        </a:ext>
+                      </a:extLst>
+                    </a:blip>
                     <a:stretch>
                       <a:fillRect/>
                     </a:stretch>
@@ -86,7 +178,7 @@
                   <pic:spPr>
                     <a:xfrm>
                       <a:off x="0" y="0"/>
-                      <a:ext cx="2800481" cy="2315314"/>
+                      <a:ext cx="2763520" cy="2174240"/>
                     </a:xfrm>
                     <a:prstGeom prst="rect">
                       <a:avLst/>
@@ -95,28 +187,476 @@
                 </pic:pic>
               </a:graphicData>
             </a:graphic>
-          </wp:inline>
+            <wp14:sizeRelH relativeFrom="page">
+              <wp14:pctWidth>0</wp14:pctWidth>
+            </wp14:sizeRelH>
+            <wp14:sizeRelV relativeFrom="page">
+              <wp14:pctHeight>0</wp14:pctHeight>
+            </wp14:sizeRelV>
+          </wp:anchor>
         </w:drawing>
       </w:r>
-    </w:p>
-    <w:p>
-      <w:pPr>
-        <w:pStyle w:val="Caption"/>
-      </w:pPr>
-      <w:r>
-        <w:t xml:space="preserve">Figure </w:t>
-      </w:r>
-      <w:fldSimple w:instr=" SEQ Figure \* ARABIC ">
-        <w:r>
-          <w:rPr>
-            <w:noProof/>
-          </w:rPr>
-          <w:t>1</w:t>
-        </w:r>
-      </w:fldSimple>
-      <w:r>
-        <w:t xml:space="preserve"> Index</w:t>
-      </w:r>
+      <w:r>
+        <w:t>Our pro</w:t>
+      </w:r>
+      <w:r>
+        <w:t xml:space="preserve">gram is a </w:t>
+      </w:r>
+      <w:r>
+        <w:t>web-</w:t>
+      </w:r>
+      <w:r>
+        <w:t>based</w:t>
+      </w:r>
+      <w:r>
+        <w:t xml:space="preserve"> </w:t>
+      </w:r>
+      <w:r>
+        <w:t xml:space="preserve">option calculator. </w:t>
+      </w:r>
+      <w:r>
+        <w:t xml:space="preserve"> Usage as follows,</w:t>
+      </w:r>
+    </w:p>
+    <w:p>
+      <w:pPr>
+        <w:pStyle w:val="ListParagraph"/>
+        <w:numPr>
+          <w:ilvl w:val="0"/>
+          <w:numId w:val="4"/>
+        </w:numPr>
+      </w:pPr>
+      <w:r>
+        <w:t>Running the index.exe program</w:t>
+      </w:r>
+    </w:p>
+    <w:p>
+      <w:pPr>
+        <w:pStyle w:val="ListParagraph"/>
+        <w:numPr>
+          <w:ilvl w:val="0"/>
+          <w:numId w:val="4"/>
+        </w:numPr>
+      </w:pPr>
+      <w:r>
+        <w:t>Typing l</w:t>
+      </w:r>
+      <w:r>
+        <w:t>ocalhost:8080 in your web browser, then</w:t>
+      </w:r>
+      <w:r>
+        <w:t xml:space="preserve"> you will find</w:t>
+      </w:r>
+      <w:r>
+        <w:rPr>
+          <w:noProof/>
+        </w:rPr>
+        <w:t xml:space="preserve"> </w:t>
+      </w:r>
+      <w:r>
+        <w:rPr>
+          <w:noProof/>
+        </w:rPr>
+        <w:t>our index page there (</w:t>
+      </w:r>
+      <w:r>
+        <w:rPr>
+          <w:noProof/>
+        </w:rPr>
+        <w:fldChar w:fldCharType="begin"/>
+      </w:r>
+      <w:r>
+        <w:rPr>
+          <w:noProof/>
+        </w:rPr>
+        <w:instrText xml:space="preserve"> REF _Ref447823511 \h </w:instrText>
+      </w:r>
+      <w:r>
+        <w:rPr>
+          <w:noProof/>
+        </w:rPr>
+      </w:r>
+      <w:r>
+        <w:rPr>
+          <w:noProof/>
+        </w:rPr>
+        <w:fldChar w:fldCharType="separate"/>
+      </w:r>
+      <w:r>
+        <w:t>Figur</w:t>
+      </w:r>
+      <w:r>
+        <w:t>e</w:t>
+      </w:r>
+      <w:r>
+        <w:t xml:space="preserve"> </w:t>
+      </w:r>
+      <w:r>
+        <w:rPr>
+          <w:noProof/>
+        </w:rPr>
+        <w:t>1</w:t>
+      </w:r>
+      <w:r>
+        <w:rPr>
+          <w:noProof/>
+        </w:rPr>
+        <w:fldChar w:fldCharType="end"/>
+      </w:r>
+      <w:r>
+        <w:rPr>
+          <w:noProof/>
+        </w:rPr>
+        <w:t xml:space="preserve">). </w:t>
+      </w:r>
+    </w:p>
+    <w:p>
+      <w:pPr>
+        <w:pStyle w:val="ListParagraph"/>
+        <w:numPr>
+          <w:ilvl w:val="0"/>
+          <w:numId w:val="4"/>
+        </w:numPr>
+      </w:pPr>
+      <w:r>
+        <w:rPr>
+          <w:noProof/>
+        </w:rPr>
+        <w:t xml:space="preserve">There are 7 different types </w:t>
+      </w:r>
+      <w:r>
+        <w:rPr>
+          <w:noProof/>
+        </w:rPr>
+        <w:t>of calculators, you can choose any calculator you need (Figure 2).</w:t>
+      </w:r>
+    </w:p>
+    <w:p>
+      <w:pPr>
+        <w:pStyle w:val="ListParagraph"/>
+        <w:numPr>
+          <w:ilvl w:val="0"/>
+          <w:numId w:val="4"/>
+        </w:numPr>
+      </w:pPr>
+      <w:r>
+        <w:rPr>
+          <w:noProof/>
+        </w:rPr>
+        <w:t>Type in all the required parameters</w:t>
+      </w:r>
+    </w:p>
+    <w:p>
+      <w:pPr>
+        <w:pStyle w:val="ListParagraph"/>
+        <w:numPr>
+          <w:ilvl w:val="0"/>
+          <w:numId w:val="4"/>
+        </w:numPr>
+      </w:pPr>
+      <w:r>
+        <w:rPr>
+          <w:noProof/>
+        </w:rPr>
+        <w:t>press calculate button</w:t>
+      </w:r>
+    </w:p>
+    <w:p>
+      <w:pPr>
+        <w:pStyle w:val="ListParagraph"/>
+        <w:numPr>
+          <w:ilvl w:val="0"/>
+          <w:numId w:val="4"/>
+        </w:numPr>
+      </w:pPr>
+      <w:r>
+        <w:rPr>
+          <w:noProof/>
+        </w:rPr>
+        <mc:AlternateContent>
+          <mc:Choice Requires="wps">
+            <w:drawing>
+              <wp:anchor distT="0" distB="0" distL="114300" distR="114300" simplePos="0" relativeHeight="251663360" behindDoc="0" locked="0" layoutInCell="1" allowOverlap="1" wp14:anchorId="1A3FA06E" wp14:editId="01D254A8">
+                <wp:simplePos x="0" y="0"/>
+                <wp:positionH relativeFrom="column">
+                  <wp:posOffset>3246755</wp:posOffset>
+                </wp:positionH>
+                <wp:positionV relativeFrom="paragraph">
+                  <wp:posOffset>176530</wp:posOffset>
+                </wp:positionV>
+                <wp:extent cx="2763520" cy="266700"/>
+                <wp:effectExtent l="0" t="0" r="0" b="0"/>
+                <wp:wrapSquare wrapText="bothSides"/>
+                <wp:docPr id="1" name="Text Box 1"/>
+                <wp:cNvGraphicFramePr/>
+                <a:graphic xmlns:a="http://schemas.openxmlformats.org/drawingml/2006/main">
+                  <a:graphicData uri="http://schemas.microsoft.com/office/word/2010/wordprocessingShape">
+                    <wps:wsp>
+                      <wps:cNvSpPr txBox="1"/>
+                      <wps:spPr>
+                        <a:xfrm>
+                          <a:off x="0" y="0"/>
+                          <a:ext cx="2763520" cy="266700"/>
+                        </a:xfrm>
+                        <a:prstGeom prst="rect">
+                          <a:avLst/>
+                        </a:prstGeom>
+                        <a:solidFill>
+                          <a:prstClr val="white"/>
+                        </a:solidFill>
+                        <a:ln>
+                          <a:noFill/>
+                        </a:ln>
+                        <a:effectLst/>
+                      </wps:spPr>
+                      <wps:txbx>
+                        <w:txbxContent>
+                          <w:p>
+                            <w:pPr>
+                              <w:pStyle w:val="Caption"/>
+                              <w:jc w:val="center"/>
+                            </w:pPr>
+                            <w:r>
+                              <w:t xml:space="preserve">Figure </w:t>
+                            </w:r>
+                            <w:fldSimple w:instr=" SEQ Figure \* ARABIC ">
+                              <w:r>
+                                <w:rPr>
+                                  <w:noProof/>
+                                </w:rPr>
+                                <w:t>1</w:t>
+                              </w:r>
+                            </w:fldSimple>
+                            <w:r>
+                              <w:t xml:space="preserve"> index page</w:t>
+                            </w:r>
+                          </w:p>
+                        </w:txbxContent>
+                      </wps:txbx>
+                      <wps:bodyPr rot="0" spcFirstLastPara="0" vertOverflow="overflow" horzOverflow="overflow" vert="horz" wrap="square" lIns="0" tIns="0" rIns="0" bIns="0" numCol="1" spcCol="0" rtlCol="0" fromWordArt="0" anchor="t" anchorCtr="0" forceAA="0" compatLnSpc="1">
+                        <a:prstTxWarp prst="textNoShape">
+                          <a:avLst/>
+                        </a:prstTxWarp>
+                        <a:spAutoFit/>
+                      </wps:bodyPr>
+                    </wps:wsp>
+                  </a:graphicData>
+                </a:graphic>
+              </wp:anchor>
+            </w:drawing>
+          </mc:Choice>
+          <mc:Fallback>
+            <w:pict>
+              <v:shapetype w14:anchorId="1A3FA06E" id="_x0000_t202" coordsize="21600,21600" o:spt="202" path="m0,0l0,21600,21600,21600,21600,0xe">
+                <v:stroke joinstyle="miter"/>
+                <v:path gradientshapeok="t" o:connecttype="rect"/>
+              </v:shapetype>
+              <v:shape id="Text_x0020_Box_x0020_1" o:spid="_x0000_s1026" type="#_x0000_t202" style="position:absolute;left:0;text-align:left;margin-left:255.65pt;margin-top:13.9pt;width:217.6pt;height:21pt;z-index:251663360;visibility:visible;mso-wrap-style:square;mso-wrap-distance-left:9pt;mso-wrap-distance-top:0;mso-wrap-distance-right:9pt;mso-wrap-distance-bottom:0;mso-position-horizontal:absolute;mso-position-horizontal-relative:text;mso-position-vertical:absolute;mso-position-vertical-relative:text;v-text-anchor:top" o:gfxdata="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" stroked="f">
+                <v:textbox style="mso-fit-shape-to-text:t" inset="0,0,0,0">
+                  <w:txbxContent>
+                    <w:p>
+                      <w:pPr>
+                        <w:pStyle w:val="Caption"/>
+                        <w:jc w:val="center"/>
+                      </w:pPr>
+                      <w:r>
+                        <w:t xml:space="preserve">Figure </w:t>
+                      </w:r>
+                      <w:fldSimple w:instr=" SEQ Figure \* ARABIC ">
+                        <w:r>
+                          <w:rPr>
+                            <w:noProof/>
+                          </w:rPr>
+                          <w:t>1</w:t>
+                        </w:r>
+                      </w:fldSimple>
+                      <w:r>
+                        <w:t xml:space="preserve"> index page</w:t>
+                      </w:r>
+                    </w:p>
+                  </w:txbxContent>
+                </v:textbox>
+                <w10:wrap type="square"/>
+              </v:shape>
+            </w:pict>
+          </mc:Fallback>
+        </mc:AlternateContent>
+      </w:r>
+      <w:r>
+        <w:drawing>
+          <wp:anchor distT="0" distB="0" distL="114300" distR="114300" simplePos="0" relativeHeight="251666432" behindDoc="0" locked="0" layoutInCell="1" allowOverlap="1" wp14:anchorId="42352F77" wp14:editId="5112C776">
+            <wp:simplePos x="0" y="0"/>
+            <wp:positionH relativeFrom="column">
+              <wp:posOffset>850265</wp:posOffset>
+            </wp:positionH>
+            <wp:positionV relativeFrom="paragraph">
+              <wp:posOffset>869950</wp:posOffset>
+            </wp:positionV>
+            <wp:extent cx="4280535" cy="2602865"/>
+            <wp:effectExtent l="0" t="0" r="12065" b="0"/>
+            <wp:wrapTight wrapText="bothSides">
+              <wp:wrapPolygon edited="0">
+                <wp:start x="1025" y="211"/>
+                <wp:lineTo x="513" y="1265"/>
+                <wp:lineTo x="128" y="2740"/>
+                <wp:lineTo x="128" y="18549"/>
+                <wp:lineTo x="769" y="20657"/>
+                <wp:lineTo x="1025" y="21078"/>
+                <wp:lineTo x="20507" y="21078"/>
+                <wp:lineTo x="20892" y="20657"/>
+                <wp:lineTo x="21405" y="18549"/>
+                <wp:lineTo x="21533" y="2740"/>
+                <wp:lineTo x="21148" y="1475"/>
+                <wp:lineTo x="20507" y="211"/>
+                <wp:lineTo x="1025" y="211"/>
+              </wp:wrapPolygon>
+            </wp:wrapTight>
+            <wp:docPr id="6" name="Picture 6"/>
+            <wp:cNvGraphicFramePr>
+              <a:graphicFrameLocks xmlns:a="http://schemas.openxmlformats.org/drawingml/2006/main" noChangeAspect="1"/>
+            </wp:cNvGraphicFramePr>
+            <a:graphic xmlns:a="http://schemas.openxmlformats.org/drawingml/2006/main">
+              <a:graphicData uri="http://schemas.openxmlformats.org/drawingml/2006/picture">
+                <pic:pic xmlns:pic="http://schemas.openxmlformats.org/drawingml/2006/picture">
+                  <pic:nvPicPr>
+                    <pic:cNvPr id="1" name=""/>
+                    <pic:cNvPicPr/>
+                  </pic:nvPicPr>
+                  <pic:blipFill>
+                    <a:blip r:embed="rId9">
+                      <a:extLst>
+                        <a:ext uri="{28A0092B-C50C-407E-A947-70E740481C1C}">
+                          <a14:useLocalDpi xmlns:a14="http://schemas.microsoft.com/office/drawing/2010/main" val="0"/>
+                        </a:ext>
+                      </a:extLst>
+                    </a:blip>
+                    <a:stretch>
+                      <a:fillRect/>
+                    </a:stretch>
+                  </pic:blipFill>
+                  <pic:spPr>
+                    <a:xfrm>
+                      <a:off x="0" y="0"/>
+                      <a:ext cx="4280535" cy="2602865"/>
+                    </a:xfrm>
+                    <a:prstGeom prst="rect">
+                      <a:avLst/>
+                    </a:prstGeom>
+                  </pic:spPr>
+                </pic:pic>
+              </a:graphicData>
+            </a:graphic>
+            <wp14:sizeRelH relativeFrom="page">
+              <wp14:pctWidth>0</wp14:pctWidth>
+            </wp14:sizeRelH>
+            <wp14:sizeRelV relativeFrom="page">
+              <wp14:pctHeight>0</wp14:pctHeight>
+            </wp14:sizeRelV>
+          </wp:anchor>
+        </w:drawing>
+      </w:r>
+      <w:r>
+        <w:rPr>
+          <w:noProof/>
+        </w:rPr>
+        <mc:AlternateContent>
+          <mc:Choice Requires="wps">
+            <w:drawing>
+              <wp:anchor distT="0" distB="0" distL="114300" distR="114300" simplePos="0" relativeHeight="251665408" behindDoc="0" locked="0" layoutInCell="1" allowOverlap="1" wp14:anchorId="5DC0EE21" wp14:editId="031C4E8B">
+                <wp:simplePos x="0" y="0"/>
+                <wp:positionH relativeFrom="column">
+                  <wp:posOffset>1536700</wp:posOffset>
+                </wp:positionH>
+                <wp:positionV relativeFrom="paragraph">
+                  <wp:posOffset>3491230</wp:posOffset>
+                </wp:positionV>
+                <wp:extent cx="2763520" cy="266700"/>
+                <wp:effectExtent l="0" t="0" r="0" b="0"/>
+                <wp:wrapSquare wrapText="bothSides"/>
+                <wp:docPr id="5" name="Text Box 5"/>
+                <wp:cNvGraphicFramePr/>
+                <a:graphic xmlns:a="http://schemas.openxmlformats.org/drawingml/2006/main">
+                  <a:graphicData uri="http://schemas.microsoft.com/office/word/2010/wordprocessingShape">
+                    <wps:wsp>
+                      <wps:cNvSpPr txBox="1"/>
+                      <wps:spPr>
+                        <a:xfrm>
+                          <a:off x="0" y="0"/>
+                          <a:ext cx="2763520" cy="266700"/>
+                        </a:xfrm>
+                        <a:prstGeom prst="rect">
+                          <a:avLst/>
+                        </a:prstGeom>
+                        <a:solidFill>
+                          <a:prstClr val="white"/>
+                        </a:solidFill>
+                        <a:ln>
+                          <a:noFill/>
+                        </a:ln>
+                        <a:effectLst/>
+                      </wps:spPr>
+                      <wps:txbx>
+                        <w:txbxContent>
+                          <w:p>
+                            <w:pPr>
+                              <w:pStyle w:val="Caption"/>
+                              <w:jc w:val="center"/>
+                            </w:pPr>
+                            <w:r>
+                              <w:t xml:space="preserve">Figure </w:t>
+                            </w:r>
+                            <w:r>
+                              <w:t>2 Example of one Calculator</w:t>
+                            </w:r>
+                          </w:p>
+                        </w:txbxContent>
+                      </wps:txbx>
+                      <wps:bodyPr rot="0" spcFirstLastPara="0" vertOverflow="overflow" horzOverflow="overflow" vert="horz" wrap="square" lIns="0" tIns="0" rIns="0" bIns="0" numCol="1" spcCol="0" rtlCol="0" fromWordArt="0" anchor="t" anchorCtr="0" forceAA="0" compatLnSpc="1">
+                        <a:prstTxWarp prst="textNoShape">
+                          <a:avLst/>
+                        </a:prstTxWarp>
+                        <a:spAutoFit/>
+                      </wps:bodyPr>
+                    </wps:wsp>
+                  </a:graphicData>
+                </a:graphic>
+              </wp:anchor>
+            </w:drawing>
+          </mc:Choice>
+          <mc:Fallback>
+            <w:pict>
+              <v:shape w14:anchorId="5DC0EE21" id="Text_x0020_Box_x0020_5" o:spid="_x0000_s1027" type="#_x0000_t202" style="position:absolute;left:0;text-align:left;margin-left:121pt;margin-top:274.9pt;width:217.6pt;height:21pt;z-index:251665408;visibility:visible;mso-wrap-style:square;mso-wrap-distance-left:9pt;mso-wrap-distance-top:0;mso-wrap-distance-right:9pt;mso-wrap-distance-bottom:0;mso-position-horizontal:absolute;mso-position-horizontal-relative:text;mso-position-vertical:absolute;mso-position-vertical-relative:text;v-text-anchor:top" o:gfxdata="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" stroked="f">
+                <v:textbox style="mso-fit-shape-to-text:t" inset="0,0,0,0">
+                  <w:txbxContent>
+                    <w:p>
+                      <w:pPr>
+                        <w:pStyle w:val="Caption"/>
+                        <w:jc w:val="center"/>
+                      </w:pPr>
+                      <w:r>
+                        <w:t xml:space="preserve">Figure </w:t>
+                      </w:r>
+                      <w:r>
+                        <w:t>2 Example of one Calculator</w:t>
+                      </w:r>
+                    </w:p>
+                  </w:txbxContent>
+                </v:textbox>
+                <w10:wrap type="square"/>
+              </v:shape>
+            </w:pict>
+          </mc:Fallback>
+        </mc:AlternateContent>
+      </w:r>
+      <w:r>
+        <w:t>Show the result</w:t>
+      </w:r>
+    </w:p>
+    <w:p>
+      <w:pPr>
+        <w:keepNext/>
+        <w:jc w:val="center"/>
+      </w:pPr>
     </w:p>
     <w:p>
       <w:pPr>
@@ -133,25 +673,114 @@
       <w:r>
         <w:t>European call/put option (Black-Scholes Formulas)</w:t>
       </w:r>
-    </w:p>
+      <w:r>
+        <w:t xml:space="preserve"> </w:t>
+      </w:r>
+    </w:p>
+    <w:p>
+      <w:pPr>
+        <w:pStyle w:val="Heading3"/>
+      </w:pPr>
+      <w:r>
+        <w:t>Code</w:t>
+      </w:r>
+      <w:r>
+        <w:t xml:space="preserve"> Detail</w:t>
+      </w:r>
+    </w:p>
+    <w:p/>
+    <w:p>
+      <w:pPr>
+        <w:pStyle w:val="Heading3"/>
+      </w:pPr>
+      <w:r>
+        <w:t>Test Case</w:t>
+      </w:r>
+    </w:p>
+    <w:p/>
     <w:p>
       <w:pPr>
         <w:pStyle w:val="Heading2"/>
       </w:pPr>
       <w:r>
+        <w:t xml:space="preserve">Arithmetic basket option (Monte Carlo method with control </w:t>
+      </w:r>
+      <w:proofErr w:type="spellStart"/>
+      <w:r>
+        <w:t>variate</w:t>
+      </w:r>
+      <w:proofErr w:type="spellEnd"/>
+      <w:r>
+        <w:t xml:space="preserve"> </w:t>
+      </w:r>
+      <w:r>
+        <w:t>technique</w:t>
+      </w:r>
+      <w:r>
+        <w:t>)</w:t>
+      </w:r>
+      <w:r>
+        <w:t xml:space="preserve"> </w:t>
+      </w:r>
+    </w:p>
+    <w:p>
+      <w:pPr>
+        <w:pStyle w:val="Heading3"/>
+      </w:pPr>
+      <w:r>
+        <w:t>Code Detail</w:t>
+      </w:r>
+    </w:p>
+    <w:p/>
+    <w:p>
+      <w:pPr>
+        <w:pStyle w:val="Heading3"/>
+      </w:pPr>
+      <w:r>
+        <w:t>Test Case</w:t>
+      </w:r>
+    </w:p>
+    <w:p>
+      <w:r>
+        <w:br w:type="page"/>
+      </w:r>
+    </w:p>
+    <w:p>
+      <w:pPr>
+        <w:pStyle w:val="Heading2"/>
+      </w:pPr>
+      <w:r>
         <w:t>Implied volatility calculator</w:t>
       </w:r>
+      <w:r>
+        <w:t xml:space="preserve"> </w:t>
+      </w:r>
+    </w:p>
+    <w:p>
+      <w:pPr>
+        <w:pStyle w:val="Heading3"/>
+      </w:pPr>
+      <w:r>
+        <w:t>Code Detail</w:t>
+      </w:r>
+    </w:p>
+    <w:p/>
+    <w:p>
+      <w:pPr>
+        <w:pStyle w:val="Heading3"/>
+      </w:pPr>
+      <w:r>
+        <w:t>Test Case</w:t>
+      </w:r>
     </w:p>
     <w:p>
       <w:pPr>
         <w:pStyle w:val="Heading2"/>
-      </w:pPr>
-      <w:r>
-        <w:t>Geometric Asian option</w:t>
-      </w:r>
-      <w:r>
-        <w:t xml:space="preserve"> and Geometric basket option (Closed-form)</w:t>
-      </w:r>
+        <w:numPr>
+          <w:ilvl w:val="0"/>
+          <w:numId w:val="0"/>
+        </w:numPr>
+      </w:pPr>
     </w:p>
     <w:p>
       <w:pPr>
@@ -161,19 +790,54 @@
         <w:rPr>
           <w:rFonts w:hint="eastAsia"/>
         </w:rPr>
-        <w:t>Arith</w:t>
-      </w:r>
+        <w:t xml:space="preserve">Arithmetic Asian option (Monte Carlo method with control </w:t>
+      </w:r>
+      <w:proofErr w:type="spellStart"/>
       <w:r>
         <w:rPr>
           <w:rFonts w:hint="eastAsia"/>
         </w:rPr>
-        <w:t>metic Asian</w:t>
-      </w:r>
+        <w:t>variate</w:t>
+      </w:r>
+      <w:proofErr w:type="spellEnd"/>
       <w:r>
         <w:rPr>
           <w:rFonts w:hint="eastAsia"/>
         </w:rPr>
-        <w:t xml:space="preserve"> option (Monte Carlo method with control variate technique)</w:t>
+        <w:t xml:space="preserve"> technique)</w:t>
+      </w:r>
+      <w:r>
+        <w:t xml:space="preserve"> </w:t>
+      </w:r>
+    </w:p>
+    <w:p>
+      <w:pPr>
+        <w:pStyle w:val="Heading3"/>
+      </w:pPr>
+      <w:r>
+        <w:t>Code Detail</w:t>
+      </w:r>
+    </w:p>
+    <w:p>
+      <w:pPr>
+        <w:pStyle w:val="Heading3"/>
+      </w:pPr>
+      <w:r>
+        <w:t>Test Case</w:t>
+      </w:r>
+    </w:p>
+    <w:p/>
+    <w:p>
+      <w:pPr>
+        <w:rPr>
+          <w:rFonts w:asciiTheme="majorHAnsi" w:eastAsiaTheme="majorEastAsia" w:hAnsiTheme="majorHAnsi" w:cstheme="majorBidi"/>
+          <w:color w:val="2E74B5" w:themeColor="accent1" w:themeShade="BF"/>
+          <w:sz w:val="26"/>
+          <w:szCs w:val="26"/>
+        </w:rPr>
+      </w:pPr>
+      <w:r>
+        <w:br w:type="page"/>
       </w:r>
     </w:p>
     <w:p>
@@ -181,21 +845,33 @@
         <w:pStyle w:val="Heading2"/>
       </w:pPr>
       <w:r>
-        <w:t>Arithmetic basket option</w:t>
-      </w:r>
-      <w:r>
-        <w:t xml:space="preserve"> (Monte Carlo method with control variate </w:t>
-      </w:r>
-      <w:r>
-        <w:t>technique</w:t>
-      </w:r>
-      <w:r>
-        <w:t>)</w:t>
-      </w:r>
-      <w:r>
-        <w:t xml:space="preserve"> </w:t>
-      </w:r>
-    </w:p>
+        <w:t>Geometric Asian option</w:t>
+      </w:r>
+      <w:r>
+        <w:t xml:space="preserve"> and Geome</w:t>
+      </w:r>
+      <w:r>
+        <w:t>tric basket option (Closed-form</w:t>
+      </w:r>
+    </w:p>
+    <w:p>
+      <w:pPr>
+        <w:pStyle w:val="Heading3"/>
+      </w:pPr>
+      <w:r>
+        <w:t>Code Detail</w:t>
+      </w:r>
+    </w:p>
+    <w:p/>
+    <w:p>
+      <w:pPr>
+        <w:pStyle w:val="Heading3"/>
+      </w:pPr>
+      <w:r>
+        <w:t>Test Case</w:t>
+      </w:r>
+    </w:p>
+    <w:p/>
     <w:p>
       <w:pPr>
         <w:pStyle w:val="Heading2"/>
@@ -203,8 +879,37 @@
       <w:r>
         <w:t>American call/put option (Binomial Tree method)</w:t>
       </w:r>
-      <w:bookmarkStart w:id="0" w:name="_GoBack"/>
-      <w:bookmarkEnd w:id="0"/>
+    </w:p>
+    <w:p>
+      <w:pPr>
+        <w:pStyle w:val="Heading3"/>
+      </w:pPr>
+      <w:r>
+        <w:t>Code Detail</w:t>
+      </w:r>
+    </w:p>
+    <w:p/>
+    <w:p>
+      <w:pPr>
+        <w:pStyle w:val="Heading3"/>
+      </w:pPr>
+      <w:r>
+        <w:t>Test Case</w:t>
+      </w:r>
+    </w:p>
+    <w:p/>
+    <w:p>
+      <w:pPr>
+        <w:rPr>
+          <w:rFonts w:asciiTheme="majorHAnsi" w:eastAsiaTheme="majorEastAsia" w:hAnsiTheme="majorHAnsi" w:cstheme="majorBidi"/>
+          <w:color w:val="2E74B5" w:themeColor="accent1" w:themeShade="BF"/>
+          <w:sz w:val="32"/>
+          <w:szCs w:val="32"/>
+        </w:rPr>
+      </w:pPr>
+      <w:r>
+        <w:br w:type="page"/>
+      </w:r>
     </w:p>
     <w:p>
       <w:pPr>
@@ -219,6 +924,8 @@
         </w:rPr>
         <w:t>Extensions</w:t>
       </w:r>
+      <w:bookmarkStart w:id="0" w:name="_GoBack"/>
+      <w:bookmarkEnd w:id="0"/>
     </w:p>
     <w:sectPr>
       <w:pgSz w:w="11900" w:h="16840"/>
@@ -230,6 +937,44 @@
 </w:document>
 </file>
 
+<file path=word/endnotes.xml><?xml version="1.0" encoding="utf-8"?>
+<w:endnotes xmlns:wpc="http://schemas.microsoft.com/office/word/2010/wordprocessingCanvas" xmlns:mo="http://schemas.microsoft.com/office/mac/office/2008/main" xmlns:mc="http://schemas.openxmlformats.org/markup-compatibility/2006" xmlns:mv="urn:schemas-microsoft-com:mac:vml" xmlns:o="urn:schemas-microsoft-com:office:office" xmlns:r="http://schemas.openxmlformats.org/officeDocument/2006/relationships" xmlns:m="http://schemas.openxmlformats.org/officeDocument/2006/math" xmlns:v="urn:schemas-microsoft-com:vml" xmlns:wp14="http://schemas.microsoft.com/office/word/2010/wordprocessingDrawing" xmlns:wp="http://schemas.openxmlformats.org/drawingml/2006/wordprocessingDrawing" xmlns:w10="urn:schemas-microsoft-com:office:word" xmlns:w="http://schemas.openxmlformats.org/wordprocessingml/2006/main" xmlns:w14="http://schemas.microsoft.com/office/word/2010/wordml" xmlns:w15="http://schemas.microsoft.com/office/word/2012/wordml" xmlns:wpg="http://schemas.microsoft.com/office/word/2010/wordprocessingGroup" xmlns:wpi="http://schemas.microsoft.com/office/word/2010/wordprocessingInk" xmlns:wne="http://schemas.microsoft.com/office/word/2006/wordml" xmlns:wps="http://schemas.microsoft.com/office/word/2010/wordprocessingShape" mc:Ignorable="w14 w15 wp14">
+  <w:endnote w:type="separator" w:id="-1">
+    <w:p>
+      <w:r>
+        <w:separator/>
+      </w:r>
+    </w:p>
+  </w:endnote>
+  <w:endnote w:type="continuationSeparator" w:id="0">
+    <w:p>
+      <w:r>
+        <w:continuationSeparator/>
+      </w:r>
+    </w:p>
+  </w:endnote>
+</w:endnotes>
+</file>
+
+<file path=word/footnotes.xml><?xml version="1.0" encoding="utf-8"?>
+<w:footnotes xmlns:wpc="http://schemas.microsoft.com/office/word/2010/wordprocessingCanvas" xmlns:mo="http://schemas.microsoft.com/office/mac/office/2008/main" xmlns:mc="http://schemas.openxmlformats.org/markup-compatibility/2006" xmlns:mv="urn:schemas-microsoft-com:mac:vml" xmlns:o="urn:schemas-microsoft-com:office:office" xmlns:r="http://schemas.openxmlformats.org/officeDocument/2006/relationships" xmlns:m="http://schemas.openxmlformats.org/officeDocument/2006/math" xmlns:v="urn:schemas-microsoft-com:vml" xmlns:wp14="http://schemas.microsoft.com/office/word/2010/wordprocessingDrawing" xmlns:wp="http://schemas.openxmlformats.org/drawingml/2006/wordprocessingDrawing" xmlns:w10="urn:schemas-microsoft-com:office:word" xmlns:w="http://schemas.openxmlformats.org/wordprocessingml/2006/main" xmlns:w14="http://schemas.microsoft.com/office/word/2010/wordml" xmlns:w15="http://schemas.microsoft.com/office/word/2012/wordml" xmlns:wpg="http://schemas.microsoft.com/office/word/2010/wordprocessingGroup" xmlns:wpi="http://schemas.microsoft.com/office/word/2010/wordprocessingInk" xmlns:wne="http://schemas.microsoft.com/office/word/2006/wordml" xmlns:wps="http://schemas.microsoft.com/office/word/2010/wordprocessingShape" mc:Ignorable="w14 w15 wp14">
+  <w:footnote w:type="separator" w:id="-1">
+    <w:p>
+      <w:r>
+        <w:separator/>
+      </w:r>
+    </w:p>
+  </w:footnote>
+  <w:footnote w:type="continuationSeparator" w:id="0">
+    <w:p>
+      <w:r>
+        <w:continuationSeparator/>
+      </w:r>
+    </w:p>
+  </w:footnote>
+</w:footnotes>
+</file>
+
 <file path=word/numbering.xml><?xml version="1.0" encoding="utf-8"?>
 <w:numbering xmlns:wpc="http://schemas.microsoft.com/office/word/2010/wordprocessingCanvas" xmlns:mo="http://schemas.microsoft.com/office/mac/office/2008/main" xmlns:mc="http://schemas.openxmlformats.org/markup-compatibility/2006" xmlns:mv="urn:schemas-microsoft-com:mac:vml" xmlns:o="urn:schemas-microsoft-com:office:office" xmlns:r="http://schemas.openxmlformats.org/officeDocument/2006/relationships" xmlns:m="http://schemas.openxmlformats.org/officeDocument/2006/math" xmlns:v="urn:schemas-microsoft-com:vml" xmlns:wp14="http://schemas.microsoft.com/office/word/2010/wordprocessingDrawing" xmlns:wp="http://schemas.openxmlformats.org/drawingml/2006/wordprocessingDrawing" xmlns:w10="urn:schemas-microsoft-com:office:word" xmlns:w="http://schemas.openxmlformats.org/wordprocessingml/2006/main" xmlns:w14="http://schemas.microsoft.com/office/word/2010/wordml" xmlns:w15="http://schemas.microsoft.com/office/word/2012/wordml" xmlns:wpg="http://schemas.microsoft.com/office/word/2010/wordprocessingGroup" xmlns:wpi="http://schemas.microsoft.com/office/word/2010/wordprocessingInk" xmlns:wne="http://schemas.microsoft.com/office/word/2006/wordml" xmlns:wps="http://schemas.microsoft.com/office/word/2010/wordprocessingShape" mc:Ignorable="w14 w15 wp14">
   <w:abstractNum w:abstractNumId="0">
@@ -321,6 +1066,119 @@
     </w:lvl>
   </w:abstractNum>
   <w:abstractNum w:abstractNumId="1">
+    <w:nsid w:val="285A3A18"/>
+    <w:multiLevelType w:val="hybridMultilevel"/>
+    <w:tmpl w:val="907E97F8"/>
+    <w:lvl w:ilvl="0" w:tplc="04090001">
+      <w:start w:val="1"/>
+      <w:numFmt w:val="bullet"/>
+      <w:lvlText w:val=""/>
+      <w:lvlJc w:val="left"/>
+      <w:pPr>
+        <w:ind w:left="720" w:hanging="360"/>
+      </w:pPr>
+      <w:rPr>
+        <w:rFonts w:ascii="Symbol" w:hAnsi="Symbol" w:hint="default"/>
+      </w:rPr>
+    </w:lvl>
+    <w:lvl w:ilvl="1" w:tplc="04090003">
+      <w:start w:val="1"/>
+      <w:numFmt w:val="bullet"/>
+      <w:lvlText w:val="o"/>
+      <w:lvlJc w:val="left"/>
+      <w:pPr>
+        <w:ind w:left="1440" w:hanging="360"/>
+      </w:pPr>
+      <w:rPr>
+        <w:rFonts w:ascii="Courier New" w:hAnsi="Courier New" w:cs="Courier New" w:hint="default"/>
+      </w:rPr>
+    </w:lvl>
+    <w:lvl w:ilvl="2" w:tplc="04090005" w:tentative="1">
+      <w:start w:val="1"/>
+      <w:numFmt w:val="bullet"/>
+      <w:lvlText w:val=""/>
+      <w:lvlJc w:val="left"/>
+      <w:pPr>
+        <w:ind w:left="2160" w:hanging="360"/>
+      </w:pPr>
+      <w:rPr>
+        <w:rFonts w:ascii="Wingdings" w:hAnsi="Wingdings" w:hint="default"/>
+      </w:rPr>
+    </w:lvl>
+    <w:lvl w:ilvl="3" w:tplc="04090001" w:tentative="1">
+      <w:start w:val="1"/>
+      <w:numFmt w:val="bullet"/>
+      <w:lvlText w:val=""/>
+      <w:lvlJc w:val="left"/>
+      <w:pPr>
+        <w:ind w:left="2880" w:hanging="360"/>
+      </w:pPr>
+      <w:rPr>
+        <w:rFonts w:ascii="Symbol" w:hAnsi="Symbol" w:hint="default"/>
+      </w:rPr>
+    </w:lvl>
+    <w:lvl w:ilvl="4" w:tplc="04090003" w:tentative="1">
+      <w:start w:val="1"/>
+      <w:numFmt w:val="bullet"/>
+      <w:lvlText w:val="o"/>
+      <w:lvlJc w:val="left"/>
+      <w:pPr>
+        <w:ind w:left="3600" w:hanging="360"/>
+      </w:pPr>
+      <w:rPr>
+        <w:rFonts w:ascii="Courier New" w:hAnsi="Courier New" w:cs="Courier New" w:hint="default"/>
+      </w:rPr>
+    </w:lvl>
+    <w:lvl w:ilvl="5" w:tplc="04090005" w:tentative="1">
+      <w:start w:val="1"/>
+      <w:numFmt w:val="bullet"/>
+      <w:lvlText w:val=""/>
+      <w:lvlJc w:val="left"/>
+      <w:pPr>
+        <w:ind w:left="4320" w:hanging="360"/>
+      </w:pPr>
+      <w:rPr>
+        <w:rFonts w:ascii="Wingdings" w:hAnsi="Wingdings" w:hint="default"/>
+      </w:rPr>
+    </w:lvl>
+    <w:lvl w:ilvl="6" w:tplc="04090001" w:tentative="1">
+      <w:start w:val="1"/>
+      <w:numFmt w:val="bullet"/>
+      <w:lvlText w:val=""/>
+      <w:lvlJc w:val="left"/>
+      <w:pPr>
+        <w:ind w:left="5040" w:hanging="360"/>
+      </w:pPr>
+      <w:rPr>
+        <w:rFonts w:ascii="Symbol" w:hAnsi="Symbol" w:hint="default"/>
+      </w:rPr>
+    </w:lvl>
+    <w:lvl w:ilvl="7" w:tplc="04090003" w:tentative="1">
+      <w:start w:val="1"/>
+      <w:numFmt w:val="bullet"/>
+      <w:lvlText w:val="o"/>
+      <w:lvlJc w:val="left"/>
+      <w:pPr>
+        <w:ind w:left="5760" w:hanging="360"/>
+      </w:pPr>
+      <w:rPr>
+        <w:rFonts w:ascii="Courier New" w:hAnsi="Courier New" w:cs="Courier New" w:hint="default"/>
+      </w:rPr>
+    </w:lvl>
+    <w:lvl w:ilvl="8" w:tplc="04090005" w:tentative="1">
+      <w:start w:val="1"/>
+      <w:numFmt w:val="bullet"/>
+      <w:lvlText w:val=""/>
+      <w:lvlJc w:val="left"/>
+      <w:pPr>
+        <w:ind w:left="6480" w:hanging="360"/>
+      </w:pPr>
+      <w:rPr>
+        <w:rFonts w:ascii="Wingdings" w:hAnsi="Wingdings" w:hint="default"/>
+      </w:rPr>
+    </w:lvl>
+  </w:abstractNum>
+  <w:abstractNum w:abstractNumId="2">
     <w:nsid w:val="365472F8"/>
     <w:multiLevelType w:val="multilevel"/>
     <w:tmpl w:val="487887F8"/>
@@ -406,11 +1264,106 @@
       </w:pPr>
     </w:lvl>
   </w:abstractNum>
+  <w:abstractNum w:abstractNumId="3">
+    <w:nsid w:val="52711239"/>
+    <w:multiLevelType w:val="hybridMultilevel"/>
+    <w:tmpl w:val="60982596"/>
+    <w:lvl w:ilvl="0" w:tplc="6C7C3E66">
+      <w:start w:val="1"/>
+      <w:numFmt w:val="decimal"/>
+      <w:lvlText w:val="%1."/>
+      <w:lvlJc w:val="left"/>
+      <w:pPr>
+        <w:ind w:left="1080" w:hanging="360"/>
+      </w:pPr>
+      <w:rPr>
+        <w:rFonts w:hint="default"/>
+      </w:rPr>
+    </w:lvl>
+    <w:lvl w:ilvl="1" w:tplc="04090019" w:tentative="1">
+      <w:start w:val="1"/>
+      <w:numFmt w:val="lowerLetter"/>
+      <w:lvlText w:val="%2."/>
+      <w:lvlJc w:val="left"/>
+      <w:pPr>
+        <w:ind w:left="1800" w:hanging="360"/>
+      </w:pPr>
+    </w:lvl>
+    <w:lvl w:ilvl="2" w:tplc="0409001B" w:tentative="1">
+      <w:start w:val="1"/>
+      <w:numFmt w:val="lowerRoman"/>
+      <w:lvlText w:val="%3."/>
+      <w:lvlJc w:val="right"/>
+      <w:pPr>
+        <w:ind w:left="2520" w:hanging="180"/>
+      </w:pPr>
+    </w:lvl>
+    <w:lvl w:ilvl="3" w:tplc="0409000F" w:tentative="1">
+      <w:start w:val="1"/>
+      <w:numFmt w:val="decimal"/>
+      <w:lvlText w:val="%4."/>
+      <w:lvlJc w:val="left"/>
+      <w:pPr>
+        <w:ind w:left="3240" w:hanging="360"/>
+      </w:pPr>
+    </w:lvl>
+    <w:lvl w:ilvl="4" w:tplc="04090019" w:tentative="1">
+      <w:start w:val="1"/>
+      <w:numFmt w:val="lowerLetter"/>
+      <w:lvlText w:val="%5."/>
+      <w:lvlJc w:val="left"/>
+      <w:pPr>
+        <w:ind w:left="3960" w:hanging="360"/>
+      </w:pPr>
+    </w:lvl>
+    <w:lvl w:ilvl="5" w:tplc="0409001B" w:tentative="1">
+      <w:start w:val="1"/>
+      <w:numFmt w:val="lowerRoman"/>
+      <w:lvlText w:val="%6."/>
+      <w:lvlJc w:val="right"/>
+      <w:pPr>
+        <w:ind w:left="4680" w:hanging="180"/>
+      </w:pPr>
+    </w:lvl>
+    <w:lvl w:ilvl="6" w:tplc="0409000F" w:tentative="1">
+      <w:start w:val="1"/>
+      <w:numFmt w:val="decimal"/>
+      <w:lvlText w:val="%7."/>
+      <w:lvlJc w:val="left"/>
+      <w:pPr>
+        <w:ind w:left="5400" w:hanging="360"/>
+      </w:pPr>
+    </w:lvl>
+    <w:lvl w:ilvl="7" w:tplc="04090019" w:tentative="1">
+      <w:start w:val="1"/>
+      <w:numFmt w:val="lowerLetter"/>
+      <w:lvlText w:val="%8."/>
+      <w:lvlJc w:val="left"/>
+      <w:pPr>
+        <w:ind w:left="6120" w:hanging="360"/>
+      </w:pPr>
+    </w:lvl>
+    <w:lvl w:ilvl="8" w:tplc="0409001B" w:tentative="1">
+      <w:start w:val="1"/>
+      <w:numFmt w:val="lowerRoman"/>
+      <w:lvlText w:val="%9."/>
+      <w:lvlJc w:val="right"/>
+      <w:pPr>
+        <w:ind w:left="6840" w:hanging="180"/>
+      </w:pPr>
+    </w:lvl>
+  </w:abstractNum>
   <w:num w:numId="1">
-    <w:abstractNumId w:val="1"/>
+    <w:abstractNumId w:val="2"/>
   </w:num>
   <w:num w:numId="2">
     <w:abstractNumId w:val="0"/>
+  </w:num>
+  <w:num w:numId="3">
+    <w:abstractNumId w:val="1"/>
+  </w:num>
+  <w:num w:numId="4">
+    <w:abstractNumId w:val="3"/>
   </w:num>
 </w:numbering>
 </file>
@@ -846,7 +1799,7 @@
     <w:uiPriority w:val="9"/>
     <w:unhideWhenUsed/>
     <w:qFormat/>
-    <w:rsid w:val="006062FF"/>
+    <w:rsid w:val="00D865DA"/>
     <w:pPr>
       <w:keepNext/>
       <w:keepLines/>
@@ -855,6 +1808,7 @@
         <w:numId w:val="2"/>
       </w:numPr>
       <w:spacing w:before="40"/>
+      <w:ind w:left="432"/>
       <w:outlineLvl w:val="1"/>
     </w:pPr>
     <w:rPr>
@@ -862,6 +1816,26 @@
       <w:color w:val="2E74B5" w:themeColor="accent1" w:themeShade="BF"/>
       <w:sz w:val="26"/>
       <w:szCs w:val="26"/>
+    </w:rPr>
+  </w:style>
+  <w:style w:type="paragraph" w:styleId="Heading3">
+    <w:name w:val="heading 3"/>
+    <w:basedOn w:val="Normal"/>
+    <w:next w:val="Normal"/>
+    <w:link w:val="Heading3Char"/>
+    <w:uiPriority w:val="9"/>
+    <w:unhideWhenUsed/>
+    <w:qFormat/>
+    <w:rsid w:val="00D865DA"/>
+    <w:pPr>
+      <w:keepNext/>
+      <w:keepLines/>
+      <w:spacing w:before="40"/>
+      <w:outlineLvl w:val="2"/>
+    </w:pPr>
+    <w:rPr>
+      <w:rFonts w:asciiTheme="majorHAnsi" w:eastAsiaTheme="majorEastAsia" w:hAnsiTheme="majorHAnsi" w:cstheme="majorBidi"/>
+      <w:color w:val="1F4D78" w:themeColor="accent1" w:themeShade="7F"/>
     </w:rPr>
   </w:style>
   <w:style w:type="character" w:default="1" w:styleId="DefaultParagraphFont">
@@ -909,7 +1883,7 @@
     <w:basedOn w:val="DefaultParagraphFont"/>
     <w:link w:val="Heading2"/>
     <w:uiPriority w:val="9"/>
-    <w:rsid w:val="006062FF"/>
+    <w:rsid w:val="00D865DA"/>
     <w:rPr>
       <w:rFonts w:asciiTheme="majorHAnsi" w:eastAsiaTheme="majorEastAsia" w:hAnsiTheme="majorHAnsi" w:cstheme="majorBidi"/>
       <w:color w:val="2E74B5" w:themeColor="accent1" w:themeShade="BF"/>
@@ -1001,6 +1975,70 @@
       <w:color w:val="44546A" w:themeColor="text2"/>
       <w:sz w:val="18"/>
       <w:szCs w:val="18"/>
+    </w:rPr>
+  </w:style>
+  <w:style w:type="paragraph" w:styleId="Header">
+    <w:name w:val="header"/>
+    <w:basedOn w:val="Normal"/>
+    <w:link w:val="HeaderChar"/>
+    <w:uiPriority w:val="99"/>
+    <w:unhideWhenUsed/>
+    <w:rsid w:val="00CE7F24"/>
+    <w:pPr>
+      <w:tabs>
+        <w:tab w:val="center" w:pos="4680"/>
+        <w:tab w:val="right" w:pos="9360"/>
+      </w:tabs>
+    </w:pPr>
+  </w:style>
+  <w:style w:type="character" w:customStyle="1" w:styleId="HeaderChar">
+    <w:name w:val="Header Char"/>
+    <w:basedOn w:val="DefaultParagraphFont"/>
+    <w:link w:val="Header"/>
+    <w:uiPriority w:val="99"/>
+    <w:rsid w:val="00CE7F24"/>
+  </w:style>
+  <w:style w:type="paragraph" w:styleId="Footer">
+    <w:name w:val="footer"/>
+    <w:basedOn w:val="Normal"/>
+    <w:link w:val="FooterChar"/>
+    <w:uiPriority w:val="99"/>
+    <w:unhideWhenUsed/>
+    <w:rsid w:val="00CE7F24"/>
+    <w:pPr>
+      <w:tabs>
+        <w:tab w:val="center" w:pos="4680"/>
+        <w:tab w:val="right" w:pos="9360"/>
+      </w:tabs>
+    </w:pPr>
+  </w:style>
+  <w:style w:type="character" w:customStyle="1" w:styleId="FooterChar">
+    <w:name w:val="Footer Char"/>
+    <w:basedOn w:val="DefaultParagraphFont"/>
+    <w:link w:val="Footer"/>
+    <w:uiPriority w:val="99"/>
+    <w:rsid w:val="00CE7F24"/>
+  </w:style>
+  <w:style w:type="paragraph" w:styleId="ListParagraph">
+    <w:name w:val="List Paragraph"/>
+    <w:basedOn w:val="Normal"/>
+    <w:uiPriority w:val="34"/>
+    <w:qFormat/>
+    <w:rsid w:val="00CE7F24"/>
+    <w:pPr>
+      <w:ind w:left="720"/>
+      <w:contextualSpacing/>
+    </w:pPr>
+  </w:style>
+  <w:style w:type="character" w:customStyle="1" w:styleId="Heading3Char">
+    <w:name w:val="Heading 3 Char"/>
+    <w:basedOn w:val="DefaultParagraphFont"/>
+    <w:link w:val="Heading3"/>
+    <w:uiPriority w:val="9"/>
+    <w:rsid w:val="00D865DA"/>
+    <w:rPr>
+      <w:rFonts w:asciiTheme="majorHAnsi" w:eastAsiaTheme="majorEastAsia" w:hAnsiTheme="majorHAnsi" w:cstheme="majorBidi"/>
+      <w:color w:val="1F4D78" w:themeColor="accent1" w:themeShade="7F"/>
     </w:rPr>
   </w:style>
 </w:styles>
@@ -1272,7 +2310,7 @@
 </file>
 
 <file path=customXml/itemProps1.xml><?xml version="1.0" encoding="utf-8"?>
-<ds:datastoreItem xmlns:ds="http://schemas.openxmlformats.org/officeDocument/2006/customXml" ds:itemID="{5681AB05-D3C5-C54E-8066-D6C8BD56DE11}">
+<ds:datastoreItem xmlns:ds="http://schemas.openxmlformats.org/officeDocument/2006/customXml" ds:itemID="{FAEEA45E-EE7F-984D-A253-7241EA298041}">
   <ds:schemaRefs>
     <ds:schemaRef ds:uri="http://schemas.openxmlformats.org/officeDocument/2006/bibliography"/>
   </ds:schemaRefs>

</xml_diff>

<commit_message>
Add comments and reformat some files
</commit_message>
<xml_diff>
--- a/report/Assignment3 Report.docx
+++ b/report/Assignment3 Report.docx
@@ -31,10 +31,7 @@
       </w:r>
       <w:proofErr w:type="spellEnd"/>
       <w:r>
-        <w:t xml:space="preserve"> (), </w:t>
-      </w:r>
-      <w:r>
-        <w:t xml:space="preserve">Wang </w:t>
+        <w:t xml:space="preserve"> (), Wang </w:t>
       </w:r>
       <w:proofErr w:type="spellStart"/>
       <w:r>
@@ -140,6 +137,9 @@
     </w:p>
     <w:p>
       <w:r>
+        <w:rPr>
+          <w:noProof/>
+        </w:rPr>
         <w:drawing>
           <wp:anchor distT="0" distB="0" distL="114300" distR="114300" simplePos="0" relativeHeight="251658240" behindDoc="0" locked="0" layoutInCell="1" allowOverlap="1" wp14:anchorId="4A75F85C" wp14:editId="35BB8872">
             <wp:simplePos x="0" y="0"/>
@@ -283,13 +283,7 @@
         <w:fldChar w:fldCharType="separate"/>
       </w:r>
       <w:r>
-        <w:t>Figur</w:t>
-      </w:r>
-      <w:r>
-        <w:t>e</w:t>
-      </w:r>
-      <w:r>
-        <w:t xml:space="preserve"> </w:t>
+        <w:t xml:space="preserve">Figure </w:t>
       </w:r>
       <w:r>
         <w:rPr>
@@ -419,14 +413,27 @@
                             <w:r>
                               <w:t xml:space="preserve">Figure </w:t>
                             </w:r>
-                            <w:fldSimple w:instr=" SEQ Figure \* ARABIC ">
-                              <w:r>
-                                <w:rPr>
-                                  <w:noProof/>
-                                </w:rPr>
-                                <w:t>1</w:t>
-                              </w:r>
-                            </w:fldSimple>
+                            <w:r>
+                              <w:fldChar w:fldCharType="begin"/>
+                            </w:r>
+                            <w:r>
+                              <w:instrText xml:space="preserve"> SEQ Figure \* ARABIC </w:instrText>
+                            </w:r>
+                            <w:r>
+                              <w:fldChar w:fldCharType="separate"/>
+                            </w:r>
+                            <w:r>
+                              <w:rPr>
+                                <w:noProof/>
+                              </w:rPr>
+                              <w:t>1</w:t>
+                            </w:r>
+                            <w:r>
+                              <w:rPr>
+                                <w:noProof/>
+                              </w:rPr>
+                              <w:fldChar w:fldCharType="end"/>
+                            </w:r>
                             <w:r>
                               <w:t xml:space="preserve"> index page</w:t>
                             </w:r>
@@ -483,6 +490,9 @@
         </mc:AlternateContent>
       </w:r>
       <w:r>
+        <w:rPr>
+          <w:noProof/>
+        </w:rPr>
         <w:drawing>
           <wp:anchor distT="0" distB="0" distL="114300" distR="114300" simplePos="0" relativeHeight="251666432" behindDoc="0" locked="0" layoutInCell="1" allowOverlap="1" wp14:anchorId="42352F77" wp14:editId="5112C776">
             <wp:simplePos x="0" y="0"/>
@@ -603,10 +613,7 @@
                               <w:jc w:val="center"/>
                             </w:pPr>
                             <w:r>
-                              <w:t xml:space="preserve">Figure </w:t>
-                            </w:r>
-                            <w:r>
-                              <w:t>2 Example of one Calculator</w:t>
+                              <w:t>Figure 2 Example of one Calculator</w:t>
                             </w:r>
                           </w:p>
                         </w:txbxContent>
@@ -696,6 +703,9 @@
       <w:r>
         <w:t>Test Case</w:t>
       </w:r>
+      <w:r>
+        <w:t xml:space="preserve"> and Analysis</w:t>
+      </w:r>
     </w:p>
     <w:p/>
     <w:p>
@@ -739,6 +749,9 @@
       <w:r>
         <w:t>Test Case</w:t>
       </w:r>
+      <w:r>
+        <w:t xml:space="preserve"> and Analysis</w:t>
+      </w:r>
     </w:p>
     <w:p>
       <w:r>
@@ -771,6 +784,12 @@
       </w:pPr>
       <w:r>
         <w:t>Test Case</w:t>
+      </w:r>
+      <w:r>
+        <w:t xml:space="preserve"> </w:t>
+      </w:r>
+      <w:r>
+        <w:t>and Analysis</w:t>
       </w:r>
     </w:p>
     <w:p>
@@ -824,6 +843,12 @@
       </w:pPr>
       <w:r>
         <w:t>Test Case</w:t>
+      </w:r>
+      <w:r>
+        <w:t xml:space="preserve"> </w:t>
+      </w:r>
+      <w:r>
+        <w:t>and Analysis</w:t>
       </w:r>
     </w:p>
     <w:p/>
@@ -870,6 +895,14 @@
       <w:r>
         <w:t>Test Case</w:t>
       </w:r>
+      <w:r>
+        <w:t xml:space="preserve"> </w:t>
+      </w:r>
+      <w:r>
+        <w:t>and Analysis</w:t>
+      </w:r>
+      <w:bookmarkStart w:id="0" w:name="_GoBack"/>
+      <w:bookmarkEnd w:id="0"/>
     </w:p>
     <w:p/>
     <w:p>
@@ -895,6 +928,12 @@
       </w:pPr>
       <w:r>
         <w:t>Test Case</w:t>
+      </w:r>
+      <w:r>
+        <w:t xml:space="preserve"> </w:t>
+      </w:r>
+      <w:r>
+        <w:t>and Analysis</w:t>
       </w:r>
     </w:p>
     <w:p/>
@@ -914,9 +953,6 @@
     <w:p>
       <w:pPr>
         <w:pStyle w:val="Heading1"/>
-        <w:rPr>
-          <w:rFonts w:hint="eastAsia"/>
-        </w:rPr>
       </w:pPr>
       <w:r>
         <w:rPr>
@@ -924,8 +960,6 @@
         </w:rPr>
         <w:t>Extensions</w:t>
       </w:r>
-      <w:bookmarkStart w:id="0" w:name="_GoBack"/>
-      <w:bookmarkEnd w:id="0"/>
     </w:p>
     <w:sectPr>
       <w:pgSz w:w="11900" w:h="16840"/>
@@ -2310,7 +2344,7 @@
 </file>
 
 <file path=customXml/itemProps1.xml><?xml version="1.0" encoding="utf-8"?>
-<ds:datastoreItem xmlns:ds="http://schemas.openxmlformats.org/officeDocument/2006/customXml" ds:itemID="{FAEEA45E-EE7F-984D-A253-7241EA298041}">
+<ds:datastoreItem xmlns:ds="http://schemas.openxmlformats.org/officeDocument/2006/customXml" ds:itemID="{7DD083EF-1D44-DC4D-ABFC-098B293ACD9F}">
   <ds:schemaRefs>
     <ds:schemaRef ds:uri="http://schemas.openxmlformats.org/officeDocument/2006/bibliography"/>
   </ds:schemaRefs>

</xml_diff>

<commit_message>
Update latest report sample
</commit_message>
<xml_diff>
--- a/report/Assignment3 Report.docx
+++ b/report/Assignment3 Report.docx
@@ -672,6 +672,8 @@
       <w:r>
         <w:t>Code Detail and Test Case</w:t>
       </w:r>
+      <w:bookmarkStart w:id="0" w:name="_GoBack"/>
+      <w:bookmarkEnd w:id="0"/>
     </w:p>
     <w:p>
       <w:pPr>
@@ -687,6 +689,9 @@
     <w:p>
       <w:pPr>
         <w:pStyle w:val="Heading3"/>
+        <w:rPr>
+          <w:rFonts w:hint="eastAsia"/>
+        </w:rPr>
       </w:pPr>
       <w:r>
         <w:t>Code</w:t>
@@ -695,7 +700,16 @@
         <w:t xml:space="preserve"> Detail</w:t>
       </w:r>
     </w:p>
-    <w:p/>
+    <w:p>
+      <w:pPr>
+        <w:rPr>
+          <w:rFonts w:hint="eastAsia"/>
+        </w:rPr>
+      </w:pPr>
+      <w:r>
+        <w:t xml:space="preserve">This question </w:t>
+      </w:r>
+    </w:p>
     <w:p>
       <w:pPr>
         <w:pStyle w:val="Heading3"/>
@@ -901,8 +915,6 @@
       <w:r>
         <w:t>and Analysis</w:t>
       </w:r>
-      <w:bookmarkStart w:id="0" w:name="_GoBack"/>
-      <w:bookmarkEnd w:id="0"/>
     </w:p>
     <w:p/>
     <w:p>
@@ -2344,7 +2356,7 @@
 </file>
 
 <file path=customXml/itemProps1.xml><?xml version="1.0" encoding="utf-8"?>
-<ds:datastoreItem xmlns:ds="http://schemas.openxmlformats.org/officeDocument/2006/customXml" ds:itemID="{7DD083EF-1D44-DC4D-ABFC-098B293ACD9F}">
+<ds:datastoreItem xmlns:ds="http://schemas.openxmlformats.org/officeDocument/2006/customXml" ds:itemID="{427F1E07-5C9A-4B4C-855F-9FB6B32C9A63}">
   <ds:schemaRefs>
     <ds:schemaRef ds:uri="http://schemas.openxmlformats.org/officeDocument/2006/bibliography"/>
   </ds:schemaRefs>

</xml_diff>